<commit_message>
Repair by Hungdothe Done Project and new update flowchart early
</commit_message>
<xml_diff>
--- a/flowchart/contact_us.docx
+++ b/flowchart/contact_us.docx
@@ -73,7 +73,293 @@
           <w:noProof/>
         </w:rPr>
         <w:pict>
-          <v:rect id="_x0000_s1050" style="position:absolute;margin-left:264.4pt;margin-top:184.3pt;width:103.65pt;height:36.5pt;z-index:251671552" fillcolor="white [3201]" strokecolor="#9bbb59 [3206]" strokeweight="2.5pt">
+          <v:shape id="_x0000_s1048" type="#_x0000_t32" style="position:absolute;margin-left:317.8pt;margin-top:102pt;width:0;height:24.5pt;z-index:251669504" o:connectortype="straight">
+            <v:stroke endarrow="block"/>
+          </v:shape>
+        </w:pict>
+      </w:r>
+      <w:r>
+        <w:rPr>
+          <w:noProof/>
+        </w:rPr>
+        <w:pict>
+          <v:shape id="_x0000_s1047" type="#_x0000_t32" style="position:absolute;margin-left:87.4pt;margin-top:101.9pt;width:230.4pt;height:.05pt;z-index:251668480" o:connectortype="straight"/>
+        </w:pict>
+      </w:r>
+      <w:r>
+        <w:rPr>
+          <w:noProof/>
+        </w:rPr>
+        <w:pict>
+          <v:shape id="_x0000_s1046" type="#_x0000_t32" style="position:absolute;margin-left:87.5pt;margin-top:102pt;width:.05pt;height:24.15pt;z-index:251667456" o:connectortype="straight">
+            <v:stroke endarrow="block"/>
+          </v:shape>
+        </w:pict>
+      </w:r>
+      <w:r>
+        <w:rPr>
+          <w:noProof/>
+        </w:rPr>
+        <w:pict>
+          <v:shape id="_x0000_s1035" type="#_x0000_t32" style="position:absolute;margin-left:186.6pt;margin-top:85.25pt;width:.05pt;height:16.7pt;z-index:251663360" o:connectortype="straight">
+            <v:stroke endarrow="block"/>
+          </v:shape>
+        </w:pict>
+      </w:r>
+    </w:p>
+    <w:p>
+      <w:r>
+        <w:rPr>
+          <w:noProof/>
+        </w:rPr>
+        <w:pict>
+          <v:shape id="_x0000_s1033" type="#_x0000_t32" style="position:absolute;margin-left:186.6pt;margin-top:13.4pt;width:0;height:18pt;z-index:251661312" o:connectortype="straight">
+            <v:stroke endarrow="block"/>
+          </v:shape>
+        </w:pict>
+      </w:r>
+    </w:p>
+    <w:p>
+      <w:r>
+        <w:rPr>
+          <w:noProof/>
+        </w:rPr>
+        <w:pict>
+          <v:rect id="_x0000_s1034" style="position:absolute;margin-left:126.75pt;margin-top:2.85pt;width:116.3pt;height:25.35pt;z-index:251662336" fillcolor="white [3201]" strokecolor="#9bbb59 [3206]" strokeweight="2.5pt">
+            <v:shadow color="#868686"/>
+            <v:textbox style="mso-next-textbox:#_x0000_s1034">
+              <w:txbxContent>
+                <w:p>
+                  <w:pPr>
+                    <w:rPr>
+                      <w:sz w:val="24"/>
+                      <w:szCs w:val="24"/>
+                    </w:rPr>
+                  </w:pPr>
+                  <w:r>
+                    <w:rPr>
+                      <w:sz w:val="24"/>
+                      <w:szCs w:val="24"/>
+                    </w:rPr>
+                    <w:t xml:space="preserve">Click </w:t>
+                  </w:r>
+                  <w:r>
+                    <w:rPr>
+                      <w:sz w:val="24"/>
+                      <w:szCs w:val="24"/>
+                    </w:rPr>
+                    <w:t xml:space="preserve"> </w:t>
+                  </w:r>
+                  <w:r>
+                    <w:rPr>
+                      <w:sz w:val="24"/>
+                      <w:szCs w:val="24"/>
+                    </w:rPr>
+                    <w:t>“</w:t>
+                  </w:r>
+                  <w:r>
+                    <w:rPr>
+                      <w:sz w:val="24"/>
+                      <w:szCs w:val="24"/>
+                    </w:rPr>
+                    <w:t>CONTACT</w:t>
+                  </w:r>
+                  <w:r>
+                    <w:rPr>
+                      <w:sz w:val="24"/>
+                      <w:szCs w:val="24"/>
+                    </w:rPr>
+                    <w:t>”</w:t>
+                  </w:r>
+                </w:p>
+              </w:txbxContent>
+            </v:textbox>
+          </v:rect>
+        </w:pict>
+      </w:r>
+    </w:p>
+    <w:p>
+      <w:pPr>
+        <w:tabs>
+          <w:tab w:val="left" w:pos="2500"/>
+          <w:tab w:val="left" w:pos="2707"/>
+          <w:tab w:val="left" w:pos="5507"/>
+        </w:tabs>
+        <w:ind w:left="720"/>
+        <w:rPr>
+          <w:sz w:val="20"/>
+          <w:szCs w:val="20"/>
+        </w:rPr>
+      </w:pPr>
+      <w:r>
+        <w:t xml:space="preserve">                 </w:t>
+      </w:r>
+      <w:r>
+        <w:rPr>
+          <w:sz w:val="20"/>
+          <w:szCs w:val="20"/>
+        </w:rPr>
+        <w:t>Scroll(0)</w:t>
+      </w:r>
+      <w:r>
+        <w:rPr>
+          <w:sz w:val="20"/>
+          <w:szCs w:val="20"/>
+        </w:rPr>
+        <w:tab/>
+      </w:r>
+      <w:r>
+        <w:rPr>
+          <w:sz w:val="20"/>
+          <w:szCs w:val="20"/>
+        </w:rPr>
+        <w:tab/>
+        <w:t>Scroll(100)</w:t>
+      </w:r>
+    </w:p>
+    <w:p>
+      <w:pPr>
+        <w:rPr>
+          <w:sz w:val="20"/>
+          <w:szCs w:val="20"/>
+        </w:rPr>
+      </w:pPr>
+      <w:r>
+        <w:rPr>
+          <w:noProof/>
+        </w:rPr>
+        <w:pict>
+          <v:shapetype id="_x0000_t7" coordsize="21600,21600" o:spt="7" adj="5400" path="m@0,l,21600@1,21600,21600,xe">
+            <v:stroke joinstyle="miter"/>
+            <v:formulas>
+              <v:f eqn="val #0"/>
+              <v:f eqn="sum width 0 #0"/>
+              <v:f eqn="prod #0 1 2"/>
+              <v:f eqn="sum width 0 @2"/>
+              <v:f eqn="mid #0 width"/>
+              <v:f eqn="mid @1 0"/>
+              <v:f eqn="prod height width #0"/>
+              <v:f eqn="prod @6 1 2"/>
+              <v:f eqn="sum height 0 @7"/>
+              <v:f eqn="prod width 1 2"/>
+              <v:f eqn="sum #0 0 @9"/>
+              <v:f eqn="if @10 @8 0"/>
+              <v:f eqn="if @10 @7 height"/>
+            </v:formulas>
+            <v:path gradientshapeok="t" o:connecttype="custom" o:connectlocs="@4,0;10800,@11;@3,10800;@5,21600;10800,@12;@2,10800" textboxrect="1800,1800,19800,19800;8100,8100,13500,13500;10800,10800,10800,10800"/>
+            <v:handles>
+              <v:h position="#0,topLeft" xrange="0,21600"/>
+            </v:handles>
+          </v:shapetype>
+          <v:shape id="_x0000_s1149" type="#_x0000_t7" style="position:absolute;margin-left:221.15pt;margin-top:17.75pt;width:195.8pt;height:61.25pt;z-index:251692032" fillcolor="white [3201]" strokecolor="#9bbb59 [3206]" strokeweight="2.5pt">
+            <v:shadow color="#868686"/>
+            <v:textbox style="mso-next-textbox:#_x0000_s1149">
+              <w:txbxContent>
+                <w:p>
+                  <w:pPr>
+                    <w:rPr>
+                      <w:sz w:val="22"/>
+                    </w:rPr>
+                  </w:pPr>
+                  <w:r>
+                    <w:rPr>
+                      <w:sz w:val="22"/>
+                    </w:rPr>
+                    <w:t>Inport info Letter request.</w:t>
+                  </w:r>
+                </w:p>
+              </w:txbxContent>
+            </v:textbox>
+          </v:shape>
+        </w:pict>
+      </w:r>
+      <w:r>
+        <w:rPr>
+          <w:noProof/>
+          <w:sz w:val="20"/>
+          <w:szCs w:val="20"/>
+        </w:rPr>
+        <w:pict>
+          <v:shape id="_x0000_s1146" type="#_x0000_t7" style="position:absolute;margin-left:-9.15pt;margin-top:17.4pt;width:195.8pt;height:61.25pt;z-index:251691008" fillcolor="white [3201]" strokecolor="#9bbb59 [3206]" strokeweight="2.5pt">
+            <v:shadow color="#868686"/>
+            <v:textbox style="mso-next-textbox:#_x0000_s1146">
+              <w:txbxContent>
+                <w:p>
+                  <w:pPr>
+                    <w:rPr>
+                      <w:sz w:val="22"/>
+                    </w:rPr>
+                  </w:pPr>
+                  <w:r>
+                    <w:rPr>
+                      <w:sz w:val="22"/>
+                    </w:rPr>
+                    <w:t>Inport info clien to buy by JADON</w:t>
+                  </w:r>
+                </w:p>
+              </w:txbxContent>
+            </v:textbox>
+          </v:shape>
+        </w:pict>
+      </w:r>
+    </w:p>
+    <w:p>
+      <w:pPr>
+        <w:rPr>
+          <w:sz w:val="20"/>
+          <w:szCs w:val="20"/>
+        </w:rPr>
+      </w:pPr>
+    </w:p>
+    <w:p>
+      <w:pPr>
+        <w:rPr>
+          <w:sz w:val="20"/>
+          <w:szCs w:val="20"/>
+        </w:rPr>
+      </w:pPr>
+    </w:p>
+    <w:p>
+      <w:pPr>
+        <w:rPr>
+          <w:sz w:val="20"/>
+          <w:szCs w:val="20"/>
+        </w:rPr>
+      </w:pPr>
+      <w:r>
+        <w:rPr>
+          <w:noProof/>
+        </w:rPr>
+        <w:pict>
+          <v:shape id="_x0000_s1051" type="#_x0000_t32" style="position:absolute;margin-left:318.05pt;margin-top:8.95pt;width:.05pt;height:14.8pt;z-index:251672576" o:connectortype="straight">
+            <v:stroke endarrow="block"/>
+          </v:shape>
+        </w:pict>
+      </w:r>
+      <w:r>
+        <w:rPr>
+          <w:noProof/>
+        </w:rPr>
+        <w:pict>
+          <v:shape id="_x0000_s1038" type="#_x0000_t32" style="position:absolute;margin-left:87.7pt;margin-top:8.95pt;width:.05pt;height:21.3pt;z-index:251665408" o:connectortype="straight">
+            <v:stroke endarrow="block"/>
+          </v:shape>
+        </w:pict>
+      </w:r>
+    </w:p>
+    <w:p>
+      <w:pPr>
+        <w:rPr>
+          <w:sz w:val="20"/>
+          <w:szCs w:val="20"/>
+        </w:rPr>
+      </w:pPr>
+      <w:r>
+        <w:rPr>
+          <w:noProof/>
+        </w:rPr>
+        <w:pict>
+          <v:rect id="_x0000_s1050" style="position:absolute;margin-left:265.55pt;margin-top:.55pt;width:103.65pt;height:36.5pt;z-index:251671552" fillcolor="white [3201]" strokecolor="#9bbb59 [3206]" strokeweight="2.5pt">
             <v:shadow color="#868686"/>
             <v:textbox style="mso-next-textbox:#_x0000_s1050">
               <w:txbxContent>
@@ -102,72 +388,7 @@
           <w:noProof/>
         </w:rPr>
         <w:pict>
-          <v:shape id="_x0000_s1051" type="#_x0000_t32" style="position:absolute;margin-left:317.75pt;margin-top:163pt;width:.05pt;height:21.3pt;z-index:251672576" o:connectortype="straight">
-            <v:stroke endarrow="block"/>
-          </v:shape>
-        </w:pict>
-      </w:r>
-      <w:r>
-        <w:rPr>
-          <w:noProof/>
-        </w:rPr>
-        <w:pict>
-          <v:rect id="_x0000_s1049" style="position:absolute;margin-left:264.4pt;margin-top:126.5pt;width:103.65pt;height:36.5pt;z-index:251670528" fillcolor="white [3201]" strokecolor="#9bbb59 [3206]" strokeweight="2.5pt">
-            <v:shadow color="#868686"/>
-            <v:textbox style="mso-next-textbox:#_x0000_s1049">
-              <w:txbxContent>
-                <w:p>
-                  <w:pPr>
-                    <w:jc w:val="center"/>
-                    <w:rPr>
-                      <w:sz w:val="24"/>
-                      <w:szCs w:val="24"/>
-                    </w:rPr>
-                  </w:pPr>
-                  <w:r>
-                    <w:rPr>
-                      <w:sz w:val="24"/>
-                      <w:szCs w:val="24"/>
-                    </w:rPr>
-                    <w:t>Inprot info Letter</w:t>
-                  </w:r>
-                  <w:r>
-                    <w:rPr>
-                      <w:sz w:val="24"/>
-                      <w:szCs w:val="24"/>
-                    </w:rPr>
-                    <w:t xml:space="preserve"> request</w:t>
-                  </w:r>
-                </w:p>
-              </w:txbxContent>
-            </v:textbox>
-          </v:rect>
-        </w:pict>
-      </w:r>
-      <w:r>
-        <w:rPr>
-          <w:noProof/>
-        </w:rPr>
-        <w:pict>
-          <v:shape id="_x0000_s1048" type="#_x0000_t32" style="position:absolute;margin-left:317.8pt;margin-top:102pt;width:0;height:24.5pt;z-index:251669504" o:connectortype="straight">
-            <v:stroke endarrow="block"/>
-          </v:shape>
-        </w:pict>
-      </w:r>
-      <w:r>
-        <w:rPr>
-          <w:noProof/>
-        </w:rPr>
-        <w:pict>
-          <v:shape id="_x0000_s1047" type="#_x0000_t32" style="position:absolute;margin-left:87.4pt;margin-top:101.9pt;width:230.4pt;height:.05pt;z-index:251668480" o:connectortype="straight"/>
-        </w:pict>
-      </w:r>
-      <w:r>
-        <w:rPr>
-          <w:noProof/>
-        </w:rPr>
-        <w:pict>
-          <v:rect id="_x0000_s1039" style="position:absolute;margin-left:29.05pt;margin-top:184.3pt;width:117.5pt;height:37.45pt;z-index:251666432" fillcolor="white [3201]" strokecolor="#9bbb59 [3206]" strokeweight="2.5pt">
+          <v:rect id="_x0000_s1039" style="position:absolute;margin-left:28.9pt;margin-top:7.05pt;width:117.5pt;height:37.45pt;z-index:251666432" fillcolor="white [3201]" strokecolor="#9bbb59 [3206]" strokeweight="2.5pt">
             <v:shadow color="#868686"/>
             <v:textbox style="mso-next-textbox:#_x0000_s1039">
               <w:txbxContent>
@@ -229,12 +450,28 @@
           </v:rect>
         </w:pict>
       </w:r>
-      <w:r>
-        <w:rPr>
-          <w:noProof/>
-        </w:rPr>
-        <w:pict>
-          <v:shape id="_x0000_s1038" type="#_x0000_t32" style="position:absolute;margin-left:87.55pt;margin-top:163pt;width:.05pt;height:21.3pt;z-index:251665408" o:connectortype="straight">
+    </w:p>
+    <w:p>
+      <w:pPr>
+        <w:rPr>
+          <w:sz w:val="20"/>
+          <w:szCs w:val="20"/>
+        </w:rPr>
+      </w:pPr>
+      <w:r>
+        <w:rPr>
+          <w:noProof/>
+        </w:rPr>
+        <w:pict>
+          <v:shape id="_x0000_s1153" type="#_x0000_t32" style="position:absolute;margin-left:221.15pt;margin-top:21.25pt;width:.05pt;height:97.6pt;flip:y;z-index:251695104" o:connectortype="straight"/>
+        </w:pict>
+      </w:r>
+      <w:r>
+        <w:rPr>
+          <w:noProof/>
+        </w:rPr>
+        <w:pict>
+          <v:shape id="_x0000_s1154" type="#_x0000_t32" style="position:absolute;margin-left:221.15pt;margin-top:21.25pt;width:90.45pt;height:0;z-index:251696128" o:connectortype="straight">
             <v:stroke endarrow="block"/>
           </v:shape>
         </w:pict>
@@ -244,44 +481,7 @@
           <w:noProof/>
         </w:rPr>
         <w:pict>
-          <v:rect id="_x0000_s1037" style="position:absolute;margin-left:29.05pt;margin-top:126.15pt;width:117.5pt;height:36.85pt;z-index:251664384" fillcolor="white [3201]" strokecolor="#9bbb59 [3206]" strokeweight="2.5pt">
-            <v:shadow color="#868686"/>
-            <v:textbox style="mso-next-textbox:#_x0000_s1037">
-              <w:txbxContent>
-                <w:p>
-                  <w:pPr>
-                    <w:jc w:val="center"/>
-                    <w:rPr>
-                      <w:sz w:val="24"/>
-                      <w:szCs w:val="24"/>
-                    </w:rPr>
-                  </w:pPr>
-                  <w:r>
-                    <w:rPr>
-                      <w:sz w:val="24"/>
-                      <w:szCs w:val="24"/>
-                    </w:rPr>
-                    <w:t>Inprot info clien</w:t>
-                  </w:r>
-                  <w:r>
-                    <w:rPr>
-                      <w:sz w:val="24"/>
-                      <w:szCs w:val="24"/>
-                    </w:rPr>
-                    <w:t xml:space="preserve"> to buy by JADON</w:t>
-                  </w:r>
-                </w:p>
-              </w:txbxContent>
-            </v:textbox>
-          </v:rect>
-        </w:pict>
-      </w:r>
-      <w:r>
-        <w:rPr>
-          <w:noProof/>
-        </w:rPr>
-        <w:pict>
-          <v:shape id="_x0000_s1046" type="#_x0000_t32" style="position:absolute;margin-left:87.5pt;margin-top:102pt;width:.05pt;height:24.15pt;z-index:251667456" o:connectortype="straight">
+          <v:shape id="_x0000_s1151" type="#_x0000_t32" style="position:absolute;margin-left:311.55pt;margin-top:13.8pt;width:.05pt;height:15.3pt;z-index:251694080" o:connectortype="straight">
             <v:stroke endarrow="block"/>
           </v:shape>
         </w:pict>
@@ -291,266 +491,32 @@
           <w:noProof/>
         </w:rPr>
         <w:pict>
-          <v:shape id="_x0000_s1035" type="#_x0000_t32" style="position:absolute;margin-left:186.6pt;margin-top:85.25pt;width:.05pt;height:16.7pt;z-index:251663360" o:connectortype="straight">
+          <v:shape id="_x0000_s1128" type="#_x0000_t32" style="position:absolute;margin-left:87.35pt;margin-top:21.25pt;width:.05pt;height:21.3pt;z-index:251674624" o:connectortype="straight">
             <v:stroke endarrow="block"/>
           </v:shape>
         </w:pict>
       </w:r>
     </w:p>
     <w:p>
-      <w:r>
-        <w:rPr>
-          <w:noProof/>
-        </w:rPr>
-        <w:pict>
-          <v:shape id="_x0000_s1033" type="#_x0000_t32" style="position:absolute;margin-left:186.6pt;margin-top:13.4pt;width:0;height:18pt;z-index:251661312" o:connectortype="straight">
-            <v:stroke endarrow="block"/>
-          </v:shape>
-        </w:pict>
-      </w:r>
-    </w:p>
-    <w:p>
-      <w:r>
-        <w:rPr>
-          <w:noProof/>
-        </w:rPr>
-        <w:pict>
-          <v:rect id="_x0000_s1034" style="position:absolute;margin-left:126.75pt;margin-top:2.85pt;width:116.3pt;height:25.35pt;z-index:251662336" fillcolor="white [3201]" strokecolor="#9bbb59 [3206]" strokeweight="2.5pt">
-            <v:shadow color="#868686"/>
-            <v:textbox style="mso-next-textbox:#_x0000_s1034">
-              <w:txbxContent>
-                <w:p>
-                  <w:pPr>
-                    <w:rPr>
-                      <w:sz w:val="24"/>
-                      <w:szCs w:val="24"/>
-                    </w:rPr>
-                  </w:pPr>
-                  <w:r>
-                    <w:rPr>
-                      <w:sz w:val="24"/>
-                      <w:szCs w:val="24"/>
-                    </w:rPr>
-                    <w:t xml:space="preserve">Click </w:t>
-                  </w:r>
-                  <w:r>
-                    <w:rPr>
-                      <w:sz w:val="24"/>
-                      <w:szCs w:val="24"/>
-                    </w:rPr>
-                    <w:t xml:space="preserve"> </w:t>
-                  </w:r>
-                  <w:r>
-                    <w:rPr>
-                      <w:sz w:val="24"/>
-                      <w:szCs w:val="24"/>
-                    </w:rPr>
-                    <w:t>“</w:t>
-                  </w:r>
-                  <w:r>
-                    <w:rPr>
-                      <w:sz w:val="24"/>
-                      <w:szCs w:val="24"/>
-                    </w:rPr>
-                    <w:t>CONTACT</w:t>
-                  </w:r>
-                  <w:r>
-                    <w:rPr>
-                      <w:sz w:val="24"/>
-                      <w:szCs w:val="24"/>
-                    </w:rPr>
-                    <w:t>”</w:t>
-                  </w:r>
-                </w:p>
-              </w:txbxContent>
-            </v:textbox>
-          </v:rect>
-        </w:pict>
-      </w:r>
-    </w:p>
-    <w:p>
-      <w:pPr>
-        <w:tabs>
-          <w:tab w:val="left" w:pos="2500"/>
-          <w:tab w:val="left" w:pos="2707"/>
-          <w:tab w:val="left" w:pos="5507"/>
-        </w:tabs>
-        <w:ind w:left="720"/>
-        <w:rPr>
-          <w:sz w:val="20"/>
-          <w:szCs w:val="20"/>
-        </w:rPr>
-      </w:pPr>
-      <w:r>
-        <w:rPr>
-          <w:noProof/>
-        </w:rPr>
-        <w:pict>
-          <v:oval id="_x0000_s1131" style="position:absolute;left:0;text-align:left;margin-left:385.35pt;margin-top:264.65pt;width:87.85pt;height:46.8pt;z-index:251677696" fillcolor="white [3201]" strokecolor="black [3200]" strokeweight="2.5pt">
-            <v:shadow color="#868686"/>
-            <v:textbox>
-              <w:txbxContent>
-                <w:p>
-                  <w:pPr>
-                    <w:jc w:val="center"/>
-                  </w:pPr>
-                  <w:r>
-                    <w:t>END</w:t>
-                  </w:r>
-                </w:p>
-              </w:txbxContent>
-            </v:textbox>
-          </v:oval>
-        </w:pict>
-      </w:r>
-      <w:r>
-        <w:rPr>
-          <w:noProof/>
-        </w:rPr>
-        <w:pict>
-          <v:shape id="_x0000_s1144" type="#_x0000_t32" style="position:absolute;left:0;text-align:left;margin-left:317.8pt;margin-top:285.95pt;width:67.55pt;height:0;z-index:251689984" o:connectortype="straight">
-            <v:stroke endarrow="block"/>
-          </v:shape>
-        </w:pict>
-      </w:r>
-      <w:r>
-        <w:rPr>
-          <w:noProof/>
-        </w:rPr>
-        <w:pict>
-          <v:shape id="_x0000_s1142" type="#_x0000_t32" style="position:absolute;left:0;text-align:left;margin-left:290.25pt;margin-top:285.95pt;width:27.55pt;height:0;z-index:251687936" o:connectortype="straight"/>
-        </w:pict>
-      </w:r>
-      <w:r>
-        <w:rPr>
-          <w:noProof/>
-        </w:rPr>
-        <w:pict>
-          <v:shape id="_x0000_s1143" type="#_x0000_t32" style="position:absolute;left:0;text-align:left;margin-left:317.75pt;margin-top:135.25pt;width:.05pt;height:150.7pt;flip:x;z-index:251688960" o:connectortype="straight"/>
-        </w:pict>
-      </w:r>
-      <w:r>
-        <w:rPr>
-          <w:noProof/>
-        </w:rPr>
-        <w:pict>
-          <v:shape id="_x0000_s1141" type="#_x0000_t32" style="position:absolute;left:0;text-align:left;margin-left:146.4pt;margin-top:285.95pt;width:26.5pt;height:0;z-index:251686912" o:connectortype="straight">
-            <v:stroke endarrow="block"/>
-          </v:shape>
-        </w:pict>
-      </w:r>
-      <w:r>
-        <w:rPr>
-          <w:noProof/>
-        </w:rPr>
-        <w:pict>
-          <v:rect id="_x0000_s1140" style="position:absolute;left:0;text-align:left;margin-left:172.9pt;margin-top:267.55pt;width:117.35pt;height:37.45pt;z-index:251685888" fillcolor="white [3201]" strokecolor="#9bbb59 [3206]" strokeweight="2.5pt">
-            <v:shadow color="#868686"/>
-            <v:textbox>
-              <w:txbxContent>
-                <w:p>
-                  <w:pPr>
-                    <w:jc w:val="center"/>
-                    <w:rPr>
-                      <w:sz w:val="22"/>
-                    </w:rPr>
-                  </w:pPr>
-                  <w:r>
-                    <w:rPr>
-                      <w:sz w:val="22"/>
-                    </w:rPr>
-                    <w:t>Click “</w:t>
-                  </w:r>
-                  <w:r>
-                    <w:rPr>
-                      <w:rFonts w:cs="Times New Roman"/>
-                      <w:color w:val="222222"/>
-                      <w:sz w:val="22"/>
-                      <w:shd w:val="clear" w:color="auto" w:fill="FFFFFF"/>
-                    </w:rPr>
-                    <w:t>Register to create an event now</w:t>
-                  </w:r>
-                  <w:r>
-                    <w:rPr>
-                      <w:sz w:val="22"/>
-                    </w:rPr>
-                    <w:t>”</w:t>
-                  </w:r>
-                </w:p>
-              </w:txbxContent>
-            </v:textbox>
-          </v:rect>
-        </w:pict>
-      </w:r>
-      <w:r>
-        <w:rPr>
-          <w:noProof/>
-        </w:rPr>
-        <w:pict>
-          <v:rect id="_x0000_s1139" style="position:absolute;left:0;text-align:left;margin-left:29.05pt;margin-top:267.55pt;width:117.35pt;height:37.45pt;z-index:251684864" fillcolor="white [3201]" strokecolor="#9bbb59 [3206]" strokeweight="2.5pt">
-            <v:shadow color="#868686"/>
-            <v:textbox>
-              <w:txbxContent>
-                <w:p>
-                  <w:pPr>
-                    <w:jc w:val="center"/>
-                    <w:rPr>
-                      <w:sz w:val="24"/>
-                      <w:szCs w:val="24"/>
-                    </w:rPr>
-                  </w:pPr>
-                  <w:r>
-                    <w:rPr>
-                      <w:sz w:val="24"/>
-                      <w:szCs w:val="24"/>
-                    </w:rPr>
-                    <w:t>Insert info detail</w:t>
-                  </w:r>
-                </w:p>
-              </w:txbxContent>
-            </v:textbox>
-          </v:rect>
-        </w:pict>
-      </w:r>
-      <w:r>
-        <w:rPr>
-          <w:noProof/>
-        </w:rPr>
-        <w:pict>
-          <v:shape id="_x0000_s1137" type="#_x0000_t32" style="position:absolute;left:0;text-align:left;margin-left:87.5pt;margin-top:246.25pt;width:.05pt;height:21.3pt;z-index:251683840" o:connectortype="straight">
-            <v:stroke endarrow="block"/>
-          </v:shape>
-        </w:pict>
-      </w:r>
-      <w:r>
-        <w:rPr>
-          <w:noProof/>
-        </w:rPr>
-        <w:pict>
-          <v:shape id="_x0000_s1135" type="#_x0000_t32" style="position:absolute;left:0;text-align:left;margin-left:87.55pt;margin-top:144.25pt;width:93.3pt;height:0;flip:x;z-index:251681792" o:connectortype="straight">
-            <v:stroke endarrow="block"/>
-          </v:shape>
-        </w:pict>
-      </w:r>
-      <w:r>
-        <w:rPr>
-          <w:noProof/>
-        </w:rPr>
-        <w:pict>
-          <v:shape id="_x0000_s1134" type="#_x0000_t32" style="position:absolute;left:0;text-align:left;margin-left:180.85pt;margin-top:144.25pt;width:0;height:102pt;flip:y;z-index:251680768" o:connectortype="straight"/>
-        </w:pict>
-      </w:r>
-      <w:r>
-        <w:rPr>
-          <w:noProof/>
-        </w:rPr>
-        <w:pict>
-          <v:shape id="_x0000_s1133" type="#_x0000_t32" style="position:absolute;left:0;text-align:left;margin-left:151.15pt;margin-top:246.25pt;width:29.7pt;height:0;z-index:251679744" o:connectortype="straight"/>
-        </w:pict>
-      </w:r>
-      <w:r>
-        <w:rPr>
-          <w:noProof/>
+      <w:pPr>
+        <w:rPr>
+          <w:sz w:val="20"/>
+          <w:szCs w:val="20"/>
+        </w:rPr>
+      </w:pPr>
+      <w:r>
+        <w:rPr>
+          <w:noProof/>
+        </w:rPr>
+        <w:pict>
+          <v:shape id="_x0000_s1134" type="#_x0000_t32" style="position:absolute;margin-left:181pt;margin-top:5.9pt;width:0;height:102pt;flip:y;z-index:251680768" o:connectortype="straight"/>
+        </w:pict>
+      </w:r>
+      <w:r>
+        <w:rPr>
+          <w:noProof/>
+          <w:sz w:val="20"/>
+          <w:szCs w:val="20"/>
         </w:rPr>
         <w:pict>
           <v:shapetype id="_x0000_t5" coordsize="21600,21600" o:spt="5" adj="10800" path="m@0,l,21600r21600,xe">
@@ -565,7 +531,7 @@
               <v:h position="#0,topLeft" xrange="0,21600"/>
             </v:handles>
           </v:shapetype>
-          <v:shape id="_x0000_s1132" type="#_x0000_t5" style="position:absolute;left:0;text-align:left;margin-left:21.3pt;margin-top:156.55pt;width:129.85pt;height:89.7pt;z-index:251678720" fillcolor="white [3201]" strokecolor="#9bbb59 [3206]" strokeweight="2.5pt">
+          <v:shape id="_x0000_s1150" type="#_x0000_t5" style="position:absolute;margin-left:246.85pt;margin-top:5.9pt;width:129.85pt;height:89.7pt;z-index:251693056" fillcolor="white [3201]" strokecolor="#9bbb59 [3206]" strokeweight="2.5pt">
             <v:shadow color="#868686"/>
             <v:textbox>
               <w:txbxContent>
@@ -573,23 +539,26 @@
                   <w:pPr>
                     <w:jc w:val="center"/>
                     <w:rPr>
-                      <w:sz w:val="24"/>
-                      <w:szCs w:val="24"/>
+                      <w:sz w:val="22"/>
                     </w:rPr>
                   </w:pPr>
                   <w:r>
                     <w:rPr>
-                      <w:sz w:val="24"/>
-                      <w:szCs w:val="24"/>
-                    </w:rPr>
-                    <w:t>Move Tab</w:t>
-                  </w:r>
-                  <w:r>
-                    <w:rPr>
-                      <w:sz w:val="24"/>
-                      <w:szCs w:val="24"/>
-                    </w:rPr>
-                    <w:t xml:space="preserve"> Detail</w:t>
+                      <w:sz w:val="22"/>
+                    </w:rPr>
+                    <w:t xml:space="preserve">Val input </w:t>
+                  </w:r>
+                  <w:r>
+                    <w:rPr>
+                      <w:sz w:val="22"/>
+                    </w:rPr>
+                    <w:t>!</w:t>
+                  </w:r>
+                  <w:r>
+                    <w:rPr>
+                      <w:sz w:val="22"/>
+                    </w:rPr>
+                    <w:t>=””</w:t>
                   </w:r>
                 </w:p>
               </w:txbxContent>
@@ -602,97 +571,54 @@
           <w:noProof/>
         </w:rPr>
         <w:pict>
-          <v:shape id="_x0000_s1128" type="#_x0000_t32" style="position:absolute;left:0;text-align:left;margin-left:87.35pt;margin-top:135.25pt;width:.05pt;height:21.3pt;z-index:251674624" o:connectortype="straight">
+          <v:shape id="_x0000_s1135" type="#_x0000_t32" style="position:absolute;margin-left:87.7pt;margin-top:5.9pt;width:93.3pt;height:0;flip:x;z-index:251681792" o:connectortype="straight">
             <v:stroke endarrow="block"/>
           </v:shape>
         </w:pict>
       </w:r>
       <w:r>
-        <w:t xml:space="preserve">                 </w:t>
-      </w:r>
-      <w:r>
-        <w:rPr>
-          <w:sz w:val="20"/>
-          <w:szCs w:val="20"/>
-        </w:rPr>
-        <w:t>Scroll(0)</w:t>
-      </w:r>
-      <w:r>
-        <w:rPr>
-          <w:sz w:val="20"/>
-          <w:szCs w:val="20"/>
-        </w:rPr>
-        <w:tab/>
-      </w:r>
-      <w:r>
-        <w:rPr>
-          <w:sz w:val="20"/>
-          <w:szCs w:val="20"/>
-        </w:rPr>
-        <w:tab/>
-        <w:t>Scroll(100)</w:t>
-      </w:r>
-    </w:p>
-    <w:p>
-      <w:pPr>
-        <w:rPr>
-          <w:sz w:val="20"/>
-          <w:szCs w:val="20"/>
-        </w:rPr>
-      </w:pPr>
-    </w:p>
-    <w:p>
-      <w:pPr>
-        <w:rPr>
-          <w:sz w:val="20"/>
-          <w:szCs w:val="20"/>
-        </w:rPr>
-      </w:pPr>
-    </w:p>
-    <w:p>
-      <w:pPr>
-        <w:rPr>
-          <w:sz w:val="20"/>
-          <w:szCs w:val="20"/>
-        </w:rPr>
-      </w:pPr>
-    </w:p>
-    <w:p>
-      <w:pPr>
-        <w:rPr>
-          <w:sz w:val="20"/>
-          <w:szCs w:val="20"/>
-        </w:rPr>
-      </w:pPr>
-    </w:p>
-    <w:p>
-      <w:pPr>
-        <w:rPr>
-          <w:sz w:val="20"/>
-          <w:szCs w:val="20"/>
-        </w:rPr>
-      </w:pPr>
-    </w:p>
-    <w:p>
-      <w:pPr>
-        <w:rPr>
-          <w:sz w:val="20"/>
-          <w:szCs w:val="20"/>
-        </w:rPr>
-      </w:pPr>
-    </w:p>
-    <w:p>
-      <w:pPr>
-        <w:rPr>
-          <w:sz w:val="20"/>
-          <w:szCs w:val="20"/>
-        </w:rPr>
-      </w:pPr>
+        <w:rPr>
+          <w:noProof/>
+        </w:rPr>
+        <w:pict>
+          <v:shape id="_x0000_s1132" type="#_x0000_t5" style="position:absolute;margin-left:21.3pt;margin-top:19.35pt;width:129.85pt;height:89.7pt;z-index:251678720" fillcolor="white [3201]" strokecolor="#9bbb59 [3206]" strokeweight="2.5pt">
+            <v:shadow color="#868686"/>
+            <v:textbox>
+              <w:txbxContent>
+                <w:p>
+                  <w:pPr>
+                    <w:jc w:val="center"/>
+                    <w:rPr>
+                      <w:sz w:val="24"/>
+                      <w:szCs w:val="24"/>
+                    </w:rPr>
+                  </w:pPr>
+                  <w:r>
+                    <w:rPr>
+                      <w:sz w:val="24"/>
+                      <w:szCs w:val="24"/>
+                    </w:rPr>
+                    <w:t>Move Tab</w:t>
+                  </w:r>
+                  <w:r>
+                    <w:rPr>
+                      <w:sz w:val="24"/>
+                      <w:szCs w:val="24"/>
+                    </w:rPr>
+                    <w:t xml:space="preserve"> Detail</w:t>
+                  </w:r>
+                </w:p>
+              </w:txbxContent>
+            </v:textbox>
+          </v:shape>
+        </w:pict>
+      </w:r>
     </w:p>
     <w:p>
       <w:pPr>
         <w:tabs>
           <w:tab w:val="left" w:pos="3571"/>
+          <w:tab w:val="center" w:pos="4680"/>
         </w:tabs>
         <w:rPr>
           <w:sz w:val="20"/>
@@ -705,7 +631,21 @@
           <w:szCs w:val="20"/>
         </w:rPr>
         <w:tab/>
-        <w:t>True</w:t>
+      </w:r>
+      <w:r>
+        <w:rPr>
+          <w:sz w:val="20"/>
+          <w:szCs w:val="20"/>
+        </w:rPr>
+        <w:t>False</w:t>
+      </w:r>
+      <w:r>
+        <w:rPr>
+          <w:sz w:val="20"/>
+          <w:szCs w:val="20"/>
+        </w:rPr>
+        <w:tab/>
+        <w:t>False</w:t>
       </w:r>
     </w:p>
     <w:p>
@@ -736,20 +676,212 @@
       </w:pPr>
       <w:r>
         <w:rPr>
+          <w:noProof/>
+        </w:rPr>
+        <w:pict>
+          <v:shape id="_x0000_s1156" type="#_x0000_t32" style="position:absolute;margin-left:311.6pt;margin-top:2.7pt;width:0;height:46.85pt;z-index:251698176" o:connectortype="straight">
+            <v:stroke endarrow="block"/>
+          </v:shape>
+        </w:pict>
+      </w:r>
+      <w:r>
+        <w:rPr>
+          <w:noProof/>
+        </w:rPr>
+        <w:pict>
+          <v:shape id="_x0000_s1155" type="#_x0000_t32" style="position:absolute;margin-left:221.15pt;margin-top:2.7pt;width:25.7pt;height:.05pt;z-index:251697152" o:connectortype="straight"/>
+        </w:pict>
+      </w:r>
+      <w:r>
+        <w:rPr>
+          <w:noProof/>
+        </w:rPr>
+        <w:pict>
+          <v:shape id="_x0000_s1133" type="#_x0000_t32" style="position:absolute;margin-left:151.15pt;margin-top:16.15pt;width:29.7pt;height:0;z-index:251679744" o:connectortype="straight"/>
+        </w:pict>
+      </w:r>
+      <w:r>
+        <w:rPr>
+          <w:noProof/>
+        </w:rPr>
+        <w:pict>
+          <v:shape id="_x0000_s1137" type="#_x0000_t32" style="position:absolute;margin-left:87.65pt;margin-top:16.15pt;width:.05pt;height:21.3pt;z-index:251683840" o:connectortype="straight">
+            <v:stroke endarrow="block"/>
+          </v:shape>
+        </w:pict>
+      </w:r>
+      <w:r>
+        <w:rPr>
           <w:sz w:val="20"/>
           <w:szCs w:val="20"/>
         </w:rPr>
         <w:tab/>
-        <w:t>False</w:t>
-      </w:r>
-    </w:p>
-    <w:p>
-      <w:pPr>
-        <w:rPr>
-          <w:sz w:val="20"/>
-          <w:szCs w:val="20"/>
-        </w:rPr>
-      </w:pPr>
+      </w:r>
+    </w:p>
+    <w:p>
+      <w:pPr>
+        <w:tabs>
+          <w:tab w:val="left" w:pos="1878"/>
+          <w:tab w:val="left" w:pos="6313"/>
+        </w:tabs>
+        <w:rPr>
+          <w:sz w:val="20"/>
+          <w:szCs w:val="20"/>
+        </w:rPr>
+      </w:pPr>
+      <w:r>
+        <w:rPr>
+          <w:noProof/>
+        </w:rPr>
+        <w:pict>
+          <v:oval id="_x0000_s1131" style="position:absolute;margin-left:385.35pt;margin-top:4.85pt;width:87.85pt;height:46.8pt;z-index:251677696" fillcolor="white [3201]" strokecolor="black [3200]" strokeweight="2.5pt">
+            <v:shadow color="#868686"/>
+            <v:textbox>
+              <w:txbxContent>
+                <w:p>
+                  <w:pPr>
+                    <w:jc w:val="center"/>
+                  </w:pPr>
+                  <w:r>
+                    <w:t>END</w:t>
+                  </w:r>
+                </w:p>
+              </w:txbxContent>
+            </v:textbox>
+          </v:oval>
+        </w:pict>
+      </w:r>
+      <w:r>
+        <w:rPr>
+          <w:noProof/>
+        </w:rPr>
+        <w:pict>
+          <v:rect id="_x0000_s1140" style="position:absolute;margin-left:173.05pt;margin-top:14.2pt;width:117.35pt;height:37.45pt;z-index:251685888" fillcolor="white [3201]" strokecolor="#9bbb59 [3206]" strokeweight="2.5pt">
+            <v:shadow color="#868686"/>
+            <v:textbox>
+              <w:txbxContent>
+                <w:p>
+                  <w:pPr>
+                    <w:jc w:val="center"/>
+                    <w:rPr>
+                      <w:sz w:val="22"/>
+                    </w:rPr>
+                  </w:pPr>
+                  <w:r>
+                    <w:rPr>
+                      <w:sz w:val="22"/>
+                    </w:rPr>
+                    <w:t>Click “</w:t>
+                  </w:r>
+                  <w:r>
+                    <w:rPr>
+                      <w:rFonts w:cs="Times New Roman"/>
+                      <w:color w:val="222222"/>
+                      <w:sz w:val="22"/>
+                      <w:shd w:val="clear" w:color="auto" w:fill="FFFFFF"/>
+                    </w:rPr>
+                    <w:t>Register to create an event now</w:t>
+                  </w:r>
+                  <w:r>
+                    <w:rPr>
+                      <w:sz w:val="22"/>
+                    </w:rPr>
+                    <w:t>”</w:t>
+                  </w:r>
+                </w:p>
+              </w:txbxContent>
+            </v:textbox>
+          </v:rect>
+        </w:pict>
+      </w:r>
+      <w:r>
+        <w:rPr>
+          <w:noProof/>
+        </w:rPr>
+        <w:pict>
+          <v:rect id="_x0000_s1139" style="position:absolute;margin-left:29.05pt;margin-top:14.2pt;width:117.35pt;height:37.45pt;z-index:251684864" fillcolor="white [3201]" strokecolor="#9bbb59 [3206]" strokeweight="2.5pt">
+            <v:shadow color="#868686"/>
+            <v:textbox style="mso-next-textbox:#_x0000_s1139">
+              <w:txbxContent>
+                <w:p>
+                  <w:pPr>
+                    <w:jc w:val="center"/>
+                    <w:rPr>
+                      <w:sz w:val="24"/>
+                      <w:szCs w:val="24"/>
+                    </w:rPr>
+                  </w:pPr>
+                  <w:r>
+                    <w:rPr>
+                      <w:sz w:val="24"/>
+                      <w:szCs w:val="24"/>
+                    </w:rPr>
+                    <w:t>Insert info detail</w:t>
+                  </w:r>
+                </w:p>
+              </w:txbxContent>
+            </v:textbox>
+          </v:rect>
+        </w:pict>
+      </w:r>
+      <w:r>
+        <w:rPr>
+          <w:sz w:val="20"/>
+          <w:szCs w:val="20"/>
+        </w:rPr>
+        <w:tab/>
+      </w:r>
+      <w:r>
+        <w:rPr>
+          <w:sz w:val="20"/>
+          <w:szCs w:val="20"/>
+        </w:rPr>
+        <w:t>True</w:t>
+      </w:r>
+      <w:r>
+        <w:rPr>
+          <w:sz w:val="20"/>
+          <w:szCs w:val="20"/>
+        </w:rPr>
+        <w:tab/>
+        <w:t>True</w:t>
+      </w:r>
+    </w:p>
+    <w:p>
+      <w:pPr>
+        <w:rPr>
+          <w:sz w:val="20"/>
+          <w:szCs w:val="20"/>
+        </w:rPr>
+      </w:pPr>
+      <w:r>
+        <w:rPr>
+          <w:noProof/>
+        </w:rPr>
+        <w:pict>
+          <v:shape id="_x0000_s1142" type="#_x0000_t32" style="position:absolute;margin-left:290.25pt;margin-top:3.1pt;width:27.55pt;height:0;z-index:251687936" o:connectortype="straight"/>
+        </w:pict>
+      </w:r>
+      <w:r>
+        <w:rPr>
+          <w:noProof/>
+        </w:rPr>
+        <w:pict>
+          <v:shape id="_x0000_s1144" type="#_x0000_t32" style="position:absolute;margin-left:317.8pt;margin-top:3.1pt;width:67.55pt;height:0;z-index:251689984" o:connectortype="straight">
+            <v:stroke endarrow="block"/>
+          </v:shape>
+        </w:pict>
+      </w:r>
+      <w:r>
+        <w:rPr>
+          <w:noProof/>
+        </w:rPr>
+        <w:pict>
+          <v:shape id="_x0000_s1141" type="#_x0000_t32" style="position:absolute;margin-left:146.55pt;margin-top:9.55pt;width:26.5pt;height:0;z-index:251686912" o:connectortype="straight">
+            <v:stroke endarrow="block"/>
+          </v:shape>
+        </w:pict>
+      </w:r>
     </w:p>
     <w:p>
       <w:pPr>

</xml_diff>